<commit_message>
lectures 3 and 4
</commit_message>
<xml_diff>
--- a/План курса лекций.docx
+++ b/План курса лекций.docx
@@ -394,6 +394,9 @@
         <w:t> </w:t>
       </w:r>
       <w:r>
+        <w:rPr>
+          <w:lang w:val="ru-RU"/>
+        </w:rPr>
         <w:t>2</w:t>
       </w:r>
       <w:r>
@@ -887,6 +890,9 @@
         <w:t> </w:t>
       </w:r>
       <w:r>
+        <w:rPr>
+          <w:lang w:val="ru-RU"/>
+        </w:rPr>
         <w:t>3</w:t>
       </w:r>
       <w:r>
@@ -999,13 +1005,80 @@
       </w:hyperlink>
     </w:p>
     <w:p>
+      <w:pPr>
+        <w:rPr>
+          <w:lang w:val="ru-RU"/>
+        </w:rPr>
+      </w:pPr>
       <w:hyperlink r:id="rId18" w:history="1">
         <w:r>
           <w:rPr>
             <w:rStyle w:val="Hyperlink"/>
             <w:rFonts w:hint="eastAsia"/>
           </w:rPr>
-          <w:t>https://arxiv.org/pdf/1512.02325.pdf</w:t>
+          <w:t>https</w:t>
+        </w:r>
+        <w:r>
+          <w:rPr>
+            <w:rStyle w:val="Hyperlink"/>
+            <w:rFonts w:hint="eastAsia"/>
+            <w:lang w:val="ru-RU"/>
+          </w:rPr>
+          <w:t>://</w:t>
+        </w:r>
+        <w:proofErr w:type="spellStart"/>
+        <w:r>
+          <w:rPr>
+            <w:rStyle w:val="Hyperlink"/>
+            <w:rFonts w:hint="eastAsia"/>
+          </w:rPr>
+          <w:t>arxiv</w:t>
+        </w:r>
+        <w:proofErr w:type="spellEnd"/>
+        <w:r>
+          <w:rPr>
+            <w:rStyle w:val="Hyperlink"/>
+            <w:rFonts w:hint="eastAsia"/>
+            <w:lang w:val="ru-RU"/>
+          </w:rPr>
+          <w:t>.</w:t>
+        </w:r>
+        <w:r>
+          <w:rPr>
+            <w:rStyle w:val="Hyperlink"/>
+            <w:rFonts w:hint="eastAsia"/>
+          </w:rPr>
+          <w:t>org</w:t>
+        </w:r>
+        <w:r>
+          <w:rPr>
+            <w:rStyle w:val="Hyperlink"/>
+            <w:rFonts w:hint="eastAsia"/>
+            <w:lang w:val="ru-RU"/>
+          </w:rPr>
+          <w:t>/</w:t>
+        </w:r>
+        <w:r>
+          <w:rPr>
+            <w:rStyle w:val="Hyperlink"/>
+            <w:rFonts w:hint="eastAsia"/>
+          </w:rPr>
+          <w:t>pdf</w:t>
+        </w:r>
+        <w:r>
+          <w:rPr>
+            <w:rStyle w:val="Hyperlink"/>
+            <w:rFonts w:hint="eastAsia"/>
+            <w:lang w:val="ru-RU"/>
+          </w:rPr>
+          <w:t>/1512.02325.</w:t>
+        </w:r>
+        <w:r>
+          <w:rPr>
+            <w:rStyle w:val="Hyperlink"/>
+            <w:rFonts w:hint="eastAsia"/>
+          </w:rPr>
+          <w:t>pdf</w:t>
         </w:r>
       </w:hyperlink>
     </w:p>
@@ -1027,9 +1100,15 @@
         <w:t> </w:t>
       </w:r>
       <w:r>
+        <w:rPr>
+          <w:lang w:val="ru-RU"/>
+        </w:rPr>
         <w:t>4</w:t>
       </w:r>
       <w:r>
+        <w:rPr>
+          <w:lang w:val="ru-RU"/>
+        </w:rPr>
         <w:t xml:space="preserve">. </w:t>
       </w:r>
       <w:proofErr w:type="spellStart"/>
@@ -1053,299 +1132,475 @@
       <w:proofErr w:type="spellEnd"/>
     </w:p>
     <w:p>
-      <w:pPr>
-        <w:pStyle w:val="Heading2"/>
-        <w:rPr>
-          <w:lang w:val="ru-RU"/>
-        </w:rPr>
-      </w:pPr>
-      <w:r>
-        <w:rPr>
-          <w:lang w:val="ru-RU"/>
-        </w:rPr>
-        <w:t>Лекция </w:t>
-      </w:r>
-      <w:r>
-        <w:t>5</w:t>
-      </w:r>
-      <w:r>
-        <w:rPr>
-          <w:lang w:val="ru-RU"/>
-        </w:rPr>
-        <w:t xml:space="preserve">. </w:t>
-      </w:r>
-      <w:r>
-        <w:t>GANs</w:t>
-      </w:r>
-    </w:p>
-    <w:p>
-      <w:pPr>
-        <w:pStyle w:val="Heading2"/>
-        <w:rPr>
-          <w:lang w:val="ru-RU"/>
-        </w:rPr>
-      </w:pPr>
-      <w:r>
-        <w:rPr>
-          <w:lang w:val="ru-RU"/>
-        </w:rPr>
-        <w:t>Лекция </w:t>
-      </w:r>
-      <w:r>
-        <w:t>6</w:t>
-      </w:r>
-      <w:r>
-        <w:rPr>
-          <w:lang w:val="ru-RU"/>
-        </w:rPr>
-        <w:t>. Способы подготовки данных для обучения нейронных сетей</w:t>
-      </w:r>
-    </w:p>
-    <w:p>
-      <w:pPr>
-        <w:pStyle w:val="Heading2"/>
-        <w:rPr>
-          <w:lang w:val="ru-RU"/>
-        </w:rPr>
-      </w:pPr>
-      <w:r>
-        <w:rPr>
-          <w:lang w:val="ru-RU"/>
-        </w:rPr>
-        <w:t>Лекция </w:t>
-      </w:r>
-      <w:r>
-        <w:t>7</w:t>
-      </w:r>
-      <w:r>
-        <w:rPr>
-          <w:lang w:val="ru-RU"/>
-        </w:rPr>
-        <w:t>.</w:t>
-      </w:r>
-      <w:r>
-        <w:t> </w:t>
-      </w:r>
-      <w:r>
-        <w:rPr>
-          <w:lang w:val="ru-RU"/>
-        </w:rPr>
-        <w:t xml:space="preserve">Методы ускорения </w:t>
-      </w:r>
       <w:proofErr w:type="spellStart"/>
       <w:r>
-        <w:rPr>
-          <w:lang w:val="ru-RU"/>
-        </w:rPr>
-        <w:t>нейросетевых</w:t>
+        <w:t>Shotton</w:t>
       </w:r>
       <w:proofErr w:type="spellEnd"/>
       <w:r>
-        <w:rPr>
-          <w:lang w:val="ru-RU"/>
-        </w:rPr>
-        <w:t xml:space="preserve"> вычислений</w:t>
-      </w:r>
-    </w:p>
-    <w:p>
-      <w:pPr>
-        <w:pStyle w:val="Heading2"/>
-        <w:rPr>
-          <w:lang w:val="ru-RU"/>
-        </w:rPr>
-      </w:pPr>
-      <w:r>
-        <w:rPr>
-          <w:lang w:val="ru-RU"/>
-        </w:rPr>
-        <w:t xml:space="preserve">Лекция </w:t>
-      </w:r>
-      <w:r>
-        <w:t>8</w:t>
-      </w:r>
-      <w:r>
-        <w:rPr>
-          <w:lang w:val="ru-RU"/>
-        </w:rPr>
-        <w:t>. Классические методы компьютерного зрения</w:t>
-      </w:r>
-      <w:r>
-        <w:rPr>
-          <w:lang w:val="ru-RU"/>
-        </w:rPr>
+        <w:t xml:space="preserve">, Jamie, Ross </w:t>
+      </w:r>
+      <w:proofErr w:type="spellStart"/>
+      <w:r>
+        <w:t>Girshick</w:t>
+      </w:r>
+      <w:proofErr w:type="spellEnd"/>
+      <w:r>
+        <w:t>, Andrew Fitzgibbon, Toby Sharp, Mat Cook, Mark Finocchio, Richard Moore et al. "Efficient human pose estimation from single depth images." IEEE transactions on pattern analysis and machine intelligence 35, no. 12 (2012): 2821-2840.</w:t>
+      </w:r>
+    </w:p>
+    <w:p>
+      <w:proofErr w:type="spellStart"/>
+      <w:r>
+        <w:t>Tompson</w:t>
+      </w:r>
+      <w:proofErr w:type="spellEnd"/>
+      <w:r>
+        <w:t xml:space="preserve">, Jonathan, Ross </w:t>
+      </w:r>
+      <w:proofErr w:type="spellStart"/>
+      <w:r>
+        <w:t>Goroshin</w:t>
+      </w:r>
+      <w:proofErr w:type="spellEnd"/>
+      <w:r>
+        <w:t xml:space="preserve">, Arjun Jain, Yann </w:t>
+      </w:r>
+      <w:proofErr w:type="spellStart"/>
+      <w:r>
+        <w:t>LeCun</w:t>
+      </w:r>
+      <w:proofErr w:type="spellEnd"/>
+      <w:r>
+        <w:t xml:space="preserve">, and Christoph </w:t>
+      </w:r>
+      <w:proofErr w:type="spellStart"/>
+      <w:r>
+        <w:t>Bregler</w:t>
+      </w:r>
+      <w:proofErr w:type="spellEnd"/>
+      <w:r>
+        <w:t>. "Efficient object localization using convolutional networks." In Proceedings of the IEEE Conference on Computer Vision and Pattern Recognition, pp. 648-656. 2015.</w:t>
+      </w:r>
+    </w:p>
+    <w:p>
+      <w:r>
+        <w:t xml:space="preserve">Ramakrishna, Varun, Daniel Munoz, Martial Hebert, James Andrew </w:t>
+      </w:r>
+      <w:proofErr w:type="spellStart"/>
+      <w:r>
+        <w:t>Bagnell</w:t>
+      </w:r>
+      <w:proofErr w:type="spellEnd"/>
+      <w:r>
+        <w:t xml:space="preserve">, and </w:t>
+      </w:r>
+      <w:proofErr w:type="spellStart"/>
+      <w:r>
+        <w:t>Yaser</w:t>
+      </w:r>
+      <w:proofErr w:type="spellEnd"/>
+      <w:r>
+        <w:t xml:space="preserve"> Sheikh. "Pose machines: Articulated pose estimation via inference machines." In European Conference on Computer Vision, pp. 33-47. Springer, Cham, 2014.</w:t>
+      </w:r>
+    </w:p>
+    <w:p>
+      <w:r>
+        <w:t xml:space="preserve">Cao, </w:t>
+      </w:r>
+      <w:proofErr w:type="spellStart"/>
+      <w:r>
+        <w:t>Zhe</w:t>
+      </w:r>
+      <w:proofErr w:type="spellEnd"/>
+      <w:r>
+        <w:t xml:space="preserve">, </w:t>
+      </w:r>
+      <w:proofErr w:type="spellStart"/>
+      <w:r>
+        <w:t>Gines</w:t>
+      </w:r>
+      <w:proofErr w:type="spellEnd"/>
+      <w:r>
+        <w:t xml:space="preserve"> Hidalgo, Tomas Simon, Shih-</w:t>
+      </w:r>
+      <w:proofErr w:type="spellStart"/>
+      <w:r>
+        <w:t>En</w:t>
+      </w:r>
+      <w:proofErr w:type="spellEnd"/>
+      <w:r>
+        <w:t xml:space="preserve"> Wei, and </w:t>
+      </w:r>
+      <w:proofErr w:type="spellStart"/>
+      <w:r>
+        <w:t>Yaser</w:t>
+      </w:r>
+      <w:proofErr w:type="spellEnd"/>
+      <w:r>
+        <w:t xml:space="preserve"> Sheikh. "</w:t>
+      </w:r>
+      <w:proofErr w:type="spellStart"/>
+      <w:r>
+        <w:t>OpenPose</w:t>
+      </w:r>
+      <w:proofErr w:type="spellEnd"/>
+      <w:r>
         <w:t xml:space="preserve">: </w:t>
       </w:r>
-      <w:r>
-        <w:rPr>
-          <w:lang w:val="ru-RU"/>
-        </w:rPr>
-        <w:t>вычитание фона</w:t>
-      </w:r>
-    </w:p>
-    <w:p>
-      <w:pPr>
-        <w:pStyle w:val="Heading2"/>
-        <w:rPr>
-          <w:lang w:val="ru-RU"/>
-        </w:rPr>
-      </w:pPr>
-      <w:r>
-        <w:rPr>
-          <w:lang w:val="ru-RU"/>
-        </w:rPr>
-        <w:t>Лекция </w:t>
-      </w:r>
-      <w:r>
-        <w:t>9</w:t>
-      </w:r>
-      <w:r>
-        <w:rPr>
-          <w:lang w:val="ru-RU"/>
-        </w:rPr>
-        <w:t xml:space="preserve">. </w:t>
-      </w:r>
-      <w:r>
-        <w:rPr>
-          <w:lang w:val="ru-RU"/>
-        </w:rPr>
-        <w:t>Классические методы компьютерного зрения</w:t>
-      </w:r>
-      <w:r>
-        <w:rPr>
-          <w:lang w:val="ru-RU"/>
-        </w:rPr>
-        <w:t>:</w:t>
-      </w:r>
-      <w:r>
-        <w:rPr>
-          <w:lang w:val="ru-RU"/>
-        </w:rPr>
-        <w:t xml:space="preserve"> </w:t>
-      </w:r>
-      <w:r>
-        <w:rPr>
-          <w:lang w:val="ru-RU"/>
-        </w:rPr>
-        <w:t>вычисление точек особенностей. Усиление метода нейронными сетями</w:t>
-      </w:r>
-    </w:p>
-    <w:p>
-      <w:pPr>
-        <w:pStyle w:val="Heading2"/>
-        <w:rPr>
-          <w:lang w:val="ru-RU"/>
-        </w:rPr>
-      </w:pPr>
-      <w:r>
-        <w:rPr>
-          <w:lang w:val="ru-RU"/>
-        </w:rPr>
-        <w:t>Лекция 1</w:t>
-      </w:r>
-      <w:r>
-        <w:t>0</w:t>
-      </w:r>
-      <w:r>
-        <w:rPr>
-          <w:lang w:val="ru-RU"/>
-        </w:rPr>
-        <w:t>.</w:t>
-      </w:r>
-      <w:r>
-        <w:t> </w:t>
-      </w:r>
-      <w:r>
-        <w:rPr>
-          <w:lang w:val="ru-RU"/>
-        </w:rPr>
-        <w:t xml:space="preserve">Обобщённые дескрипторы изображений, </w:t>
-      </w:r>
-      <w:r>
-        <w:t>triplet</w:t>
-      </w:r>
-      <w:r>
-        <w:rPr>
-          <w:lang w:val="ru-RU"/>
-        </w:rPr>
-        <w:t xml:space="preserve"> </w:t>
-      </w:r>
-      <w:r>
-        <w:t>loss</w:t>
-      </w:r>
-      <w:r>
-        <w:rPr>
-          <w:lang w:val="ru-RU"/>
-        </w:rPr>
-        <w:t>.</w:t>
-      </w:r>
-    </w:p>
-    <w:p>
-      <w:pPr>
-        <w:pStyle w:val="Heading2"/>
-      </w:pPr>
-      <w:r>
-        <w:rPr>
-          <w:lang w:val="ru-RU"/>
-        </w:rPr>
-        <w:t>Лекция</w:t>
-      </w:r>
-      <w:r>
-        <w:t> </w:t>
-      </w:r>
-      <w:r>
-        <w:rPr>
-          <w:lang w:val="ru-RU"/>
-        </w:rPr>
-        <w:t>1</w:t>
-      </w:r>
-      <w:r>
-        <w:t>1</w:t>
-      </w:r>
-      <w:r>
-        <w:rPr>
-          <w:lang w:val="ru-RU"/>
-        </w:rPr>
-        <w:t xml:space="preserve">. </w:t>
-      </w:r>
       <w:proofErr w:type="spellStart"/>
       <w:r>
-        <w:rPr>
-          <w:lang w:val="ru-RU"/>
-        </w:rPr>
-        <w:t>Реккурентные</w:t>
+        <w:t>realtime</w:t>
       </w:r>
       <w:proofErr w:type="spellEnd"/>
       <w:r>
-        <w:rPr>
-          <w:lang w:val="ru-RU"/>
-        </w:rPr>
-        <w:t xml:space="preserve"> нейронные сети в компьютерном зрении. </w:t>
-      </w:r>
-      <w:r>
-        <w:t>GRU, LSTM, visual question answering</w:t>
-      </w:r>
-    </w:p>
-    <w:p>
-      <w:pPr>
-        <w:pStyle w:val="Heading2"/>
-        <w:rPr>
-          <w:lang w:val="ru-RU"/>
-        </w:rPr>
-      </w:pPr>
-      <w:r>
-        <w:rPr>
-          <w:lang w:val="ru-RU"/>
-        </w:rPr>
-        <w:t>Лекция</w:t>
-      </w:r>
-      <w:r>
-        <w:t> 1</w:t>
-      </w:r>
-      <w:r>
-        <w:t>2</w:t>
+        <w:t xml:space="preserve"> multi-person 2D pose estimation using Part Affinity Fields." </w:t>
+      </w:r>
+      <w:proofErr w:type="spellStart"/>
+      <w:r>
+        <w:t>arXiv</w:t>
+      </w:r>
+      <w:proofErr w:type="spellEnd"/>
+      <w:r>
+        <w:t xml:space="preserve"> preprint arXiv:1812.08008 (2018).</w:t>
+      </w:r>
+    </w:p>
+    <w:p>
+      <w:r>
+        <w:t xml:space="preserve">Sun, </w:t>
+      </w:r>
+      <w:proofErr w:type="spellStart"/>
+      <w:r>
+        <w:t>Ke</w:t>
+      </w:r>
+      <w:proofErr w:type="spellEnd"/>
+      <w:r>
+        <w:t xml:space="preserve">, Bin Xiao, Dong Liu, and </w:t>
+      </w:r>
+      <w:proofErr w:type="spellStart"/>
+      <w:r>
+        <w:t>Jingdong</w:t>
+      </w:r>
+      <w:proofErr w:type="spellEnd"/>
+      <w:r>
+        <w:t xml:space="preserve"> Wang. "Deep high-resolution representation learning for human pose estimation." In Proceedings of the IEEE Conference on Computer Vision and Pattern Recognition, pp. 5693-5703. 2019.</w:t>
       </w:r>
       <w:bookmarkStart w:id="0" w:name="_GoBack"/>
       <w:bookmarkEnd w:id="0"/>
+    </w:p>
+    <w:p>
+      <w:pPr>
+        <w:pStyle w:val="Heading2"/>
+        <w:rPr>
+          <w:lang w:val="ru-RU"/>
+        </w:rPr>
+      </w:pPr>
+      <w:r>
+        <w:rPr>
+          <w:lang w:val="ru-RU"/>
+        </w:rPr>
+        <w:t>Лекция </w:t>
+      </w:r>
+      <w:r>
+        <w:rPr>
+          <w:lang w:val="ru-RU"/>
+        </w:rPr>
+        <w:t>5</w:t>
+      </w:r>
+      <w:r>
+        <w:rPr>
+          <w:lang w:val="ru-RU"/>
+        </w:rPr>
+        <w:t xml:space="preserve">. </w:t>
+      </w:r>
+      <w:r>
+        <w:t>GANs</w:t>
+      </w:r>
+    </w:p>
+    <w:p>
+      <w:pPr>
+        <w:pStyle w:val="Heading2"/>
+        <w:rPr>
+          <w:lang w:val="ru-RU"/>
+        </w:rPr>
+      </w:pPr>
+      <w:r>
+        <w:rPr>
+          <w:lang w:val="ru-RU"/>
+        </w:rPr>
+        <w:t>Лекция </w:t>
+      </w:r>
+      <w:r>
+        <w:rPr>
+          <w:lang w:val="ru-RU"/>
+        </w:rPr>
+        <w:t>6</w:t>
+      </w:r>
+      <w:r>
+        <w:rPr>
+          <w:lang w:val="ru-RU"/>
+        </w:rPr>
+        <w:t>. Способы подготовки данных для обучения нейронных сетей</w:t>
+      </w:r>
+    </w:p>
+    <w:p>
+      <w:pPr>
+        <w:pStyle w:val="Heading2"/>
+        <w:rPr>
+          <w:lang w:val="ru-RU"/>
+        </w:rPr>
+      </w:pPr>
+      <w:r>
+        <w:rPr>
+          <w:lang w:val="ru-RU"/>
+        </w:rPr>
+        <w:t>Лекция </w:t>
+      </w:r>
+      <w:r>
+        <w:rPr>
+          <w:lang w:val="ru-RU"/>
+        </w:rPr>
+        <w:t>7</w:t>
+      </w:r>
+      <w:r>
+        <w:rPr>
+          <w:lang w:val="ru-RU"/>
+        </w:rPr>
+        <w:t>.</w:t>
+      </w:r>
+      <w:r>
+        <w:t> </w:t>
+      </w:r>
+      <w:r>
+        <w:rPr>
+          <w:lang w:val="ru-RU"/>
+        </w:rPr>
+        <w:t xml:space="preserve">Методы ускорения </w:t>
+      </w:r>
+      <w:proofErr w:type="spellStart"/>
+      <w:r>
+        <w:rPr>
+          <w:lang w:val="ru-RU"/>
+        </w:rPr>
+        <w:t>нейросетевых</w:t>
+      </w:r>
+      <w:proofErr w:type="spellEnd"/>
+      <w:r>
+        <w:rPr>
+          <w:lang w:val="ru-RU"/>
+        </w:rPr>
+        <w:t xml:space="preserve"> вычислений</w:t>
+      </w:r>
+    </w:p>
+    <w:p>
+      <w:pPr>
+        <w:pStyle w:val="Heading2"/>
+        <w:rPr>
+          <w:lang w:val="ru-RU"/>
+        </w:rPr>
+      </w:pPr>
+      <w:r>
+        <w:rPr>
+          <w:lang w:val="ru-RU"/>
+        </w:rPr>
+        <w:t xml:space="preserve">Лекция </w:t>
+      </w:r>
+      <w:r>
+        <w:rPr>
+          <w:lang w:val="ru-RU"/>
+        </w:rPr>
+        <w:t>8</w:t>
+      </w:r>
+      <w:r>
+        <w:rPr>
+          <w:lang w:val="ru-RU"/>
+        </w:rPr>
+        <w:t>. Классические методы компьютерного зрения</w:t>
+      </w:r>
+      <w:r>
+        <w:rPr>
+          <w:lang w:val="ru-RU"/>
+        </w:rPr>
+        <w:t xml:space="preserve">: </w:t>
+      </w:r>
+      <w:r>
+        <w:rPr>
+          <w:lang w:val="ru-RU"/>
+        </w:rPr>
+        <w:t>вычитание фона</w:t>
+      </w:r>
+    </w:p>
+    <w:p>
+      <w:pPr>
+        <w:pStyle w:val="Heading2"/>
+        <w:rPr>
+          <w:lang w:val="ru-RU"/>
+        </w:rPr>
+      </w:pPr>
+      <w:r>
+        <w:rPr>
+          <w:lang w:val="ru-RU"/>
+        </w:rPr>
+        <w:t>Лекция </w:t>
+      </w:r>
+      <w:r>
+        <w:rPr>
+          <w:lang w:val="ru-RU"/>
+        </w:rPr>
+        <w:t>9</w:t>
+      </w:r>
+      <w:r>
+        <w:rPr>
+          <w:lang w:val="ru-RU"/>
+        </w:rPr>
+        <w:t xml:space="preserve">. </w:t>
+      </w:r>
+      <w:r>
+        <w:rPr>
+          <w:lang w:val="ru-RU"/>
+        </w:rPr>
+        <w:t>Классические методы компьютерного зрения</w:t>
+      </w:r>
+      <w:r>
+        <w:rPr>
+          <w:lang w:val="ru-RU"/>
+        </w:rPr>
+        <w:t>:</w:t>
+      </w:r>
+      <w:r>
+        <w:rPr>
+          <w:lang w:val="ru-RU"/>
+        </w:rPr>
+        <w:t xml:space="preserve"> </w:t>
+      </w:r>
+      <w:r>
+        <w:rPr>
+          <w:lang w:val="ru-RU"/>
+        </w:rPr>
+        <w:t>вычисление точек особенностей. Усиление метода нейронными сетями</w:t>
+      </w:r>
+    </w:p>
+    <w:p>
+      <w:pPr>
+        <w:pStyle w:val="Heading2"/>
+        <w:rPr>
+          <w:lang w:val="ru-RU"/>
+        </w:rPr>
+      </w:pPr>
+      <w:r>
+        <w:rPr>
+          <w:lang w:val="ru-RU"/>
+        </w:rPr>
+        <w:t>Лекция 1</w:t>
+      </w:r>
+      <w:r>
+        <w:rPr>
+          <w:lang w:val="ru-RU"/>
+        </w:rPr>
+        <w:t>0</w:t>
+      </w:r>
+      <w:r>
+        <w:rPr>
+          <w:lang w:val="ru-RU"/>
+        </w:rPr>
+        <w:t>.</w:t>
+      </w:r>
+      <w:r>
+        <w:t> </w:t>
+      </w:r>
+      <w:r>
+        <w:rPr>
+          <w:lang w:val="ru-RU"/>
+        </w:rPr>
+        <w:t xml:space="preserve">Обобщённые дескрипторы изображений, </w:t>
+      </w:r>
+      <w:r>
+        <w:t>triplet</w:t>
+      </w:r>
+      <w:r>
+        <w:rPr>
+          <w:lang w:val="ru-RU"/>
+        </w:rPr>
+        <w:t xml:space="preserve"> </w:t>
+      </w:r>
+      <w:r>
+        <w:t>loss</w:t>
+      </w:r>
+      <w:r>
+        <w:rPr>
+          <w:lang w:val="ru-RU"/>
+        </w:rPr>
+        <w:t>.</w:t>
+      </w:r>
+    </w:p>
+    <w:p>
+      <w:pPr>
+        <w:pStyle w:val="Heading2"/>
+      </w:pPr>
+      <w:r>
+        <w:rPr>
+          <w:lang w:val="ru-RU"/>
+        </w:rPr>
+        <w:t>Лекция</w:t>
+      </w:r>
+      <w:r>
+        <w:t> </w:t>
+      </w:r>
+      <w:r>
+        <w:rPr>
+          <w:lang w:val="ru-RU"/>
+        </w:rPr>
+        <w:t>1</w:t>
+      </w:r>
+      <w:r>
+        <w:rPr>
+          <w:lang w:val="ru-RU"/>
+        </w:rPr>
+        <w:t>1</w:t>
+      </w:r>
+      <w:r>
+        <w:rPr>
+          <w:lang w:val="ru-RU"/>
+        </w:rPr>
+        <w:t xml:space="preserve">. </w:t>
+      </w:r>
+      <w:proofErr w:type="spellStart"/>
+      <w:r>
+        <w:rPr>
+          <w:lang w:val="ru-RU"/>
+        </w:rPr>
+        <w:t>Реккурентные</w:t>
+      </w:r>
+      <w:proofErr w:type="spellEnd"/>
+      <w:r>
+        <w:rPr>
+          <w:lang w:val="ru-RU"/>
+        </w:rPr>
+        <w:t xml:space="preserve"> нейронные сети в компьютерном зрении. </w:t>
+      </w:r>
+      <w:r>
+        <w:t>GRU, LSTM, visual question answering</w:t>
+      </w:r>
+    </w:p>
+    <w:p>
+      <w:pPr>
+        <w:pStyle w:val="Heading2"/>
+        <w:rPr>
+          <w:lang w:val="ru-RU"/>
+        </w:rPr>
+      </w:pPr>
+      <w:r>
+        <w:rPr>
+          <w:lang w:val="ru-RU"/>
+        </w:rPr>
+        <w:t>Лекция</w:t>
+      </w:r>
+      <w:r>
+        <w:t> 1</w:t>
+      </w:r>
+      <w:r>
+        <w:t>2</w:t>
+      </w:r>
       <w:r>
         <w:t xml:space="preserve">. </w:t>
       </w:r>
@@ -2194,7 +2449,6 @@
   <w:style w:type="character" w:default="1" w:styleId="DefaultParagraphFont">
     <w:name w:val="Default Paragraph Font"/>
     <w:uiPriority w:val="1"/>
-    <w:semiHidden/>
     <w:unhideWhenUsed/>
   </w:style>
   <w:style w:type="table" w:default="1" w:styleId="TableNormal">

</xml_diff>